<commit_message>
add function for syllable count. Not yet working.
def syllable_count(self, word).
</commit_message>
<xml_diff>
--- a/samples/goam.docx
+++ b/samples/goam.docx
@@ -6,13 +6,14 @@
       <w:pPr>
         <w:pStyle w:val="TextBody"/>
         <w:widowControl/>
-        <w:pBdr/>
-        <w:shd w:fill="FFFFFF" w:val="clear"/>
-        <w:spacing w:lineRule="atLeast" w:line="360" w:before="0" w:after="375"/>
-        <w:ind w:left="0" w:right="0" w:hanging="0"/>
-        <w:rPr>
-          <w:rFonts w:ascii="Lato;sans-serif" w:hAnsi="Lato;sans-serif"/>
-          <w:b w:val="false"/>
+        <w:shd w:val="clear" w:fill="FFFFFF"/>
+        <w:spacing w:lineRule="atLeast" w:line="360" w:before="0" w:after="375"/>
+        <w:ind w:left="0" w:right="0" w:hanging="0"/>
+        <w:rPr>
+          <w:rFonts w:ascii="Lato;sans-serif" w:hAnsi="Lato;sans-serif"/>
+          <w:b w:val="false"/>
+          <w:b w:val="false"/>
+          <w:i w:val="false"/>
           <w:i w:val="false"/>
           <w:caps w:val="false"/>
           <w:smallCaps w:val="false"/>
@@ -39,13 +40,14 @@
       <w:pPr>
         <w:pStyle w:val="TextBody"/>
         <w:widowControl/>
-        <w:pBdr/>
-        <w:shd w:fill="FFFFFF" w:val="clear"/>
-        <w:spacing w:lineRule="atLeast" w:line="360" w:before="0" w:after="375"/>
-        <w:ind w:left="0" w:right="0" w:hanging="0"/>
-        <w:rPr>
-          <w:rFonts w:ascii="Lato;sans-serif" w:hAnsi="Lato;sans-serif"/>
-          <w:b w:val="false"/>
+        <w:shd w:val="clear" w:fill="FFFFFF"/>
+        <w:spacing w:lineRule="atLeast" w:line="360" w:before="0" w:after="375"/>
+        <w:ind w:left="0" w:right="0" w:hanging="0"/>
+        <w:rPr>
+          <w:rFonts w:ascii="Lato;sans-serif" w:hAnsi="Lato;sans-serif"/>
+          <w:b w:val="false"/>
+          <w:b w:val="false"/>
+          <w:i w:val="false"/>
           <w:i w:val="false"/>
           <w:caps w:val="false"/>
           <w:smallCaps w:val="false"/>
@@ -72,13 +74,14 @@
       <w:pPr>
         <w:pStyle w:val="TextBody"/>
         <w:widowControl/>
-        <w:pBdr/>
-        <w:shd w:fill="FFFFFF" w:val="clear"/>
-        <w:spacing w:lineRule="atLeast" w:line="360" w:before="0" w:after="375"/>
-        <w:ind w:left="0" w:right="0" w:hanging="0"/>
-        <w:rPr>
-          <w:rFonts w:ascii="Lato;sans-serif" w:hAnsi="Lato;sans-serif"/>
-          <w:b w:val="false"/>
+        <w:shd w:val="clear" w:fill="FFFFFF"/>
+        <w:spacing w:lineRule="atLeast" w:line="360" w:before="0" w:after="375"/>
+        <w:ind w:left="0" w:right="0" w:hanging="0"/>
+        <w:rPr>
+          <w:rFonts w:ascii="Lato;sans-serif" w:hAnsi="Lato;sans-serif"/>
+          <w:b w:val="false"/>
+          <w:b w:val="false"/>
+          <w:i w:val="false"/>
           <w:i w:val="false"/>
           <w:caps w:val="false"/>
           <w:smallCaps w:val="false"/>
@@ -105,13 +108,14 @@
       <w:pPr>
         <w:pStyle w:val="TextBody"/>
         <w:widowControl/>
-        <w:pBdr/>
-        <w:shd w:fill="FFFFFF" w:val="clear"/>
-        <w:spacing w:lineRule="atLeast" w:line="360" w:before="0" w:after="375"/>
-        <w:ind w:left="0" w:right="0" w:hanging="0"/>
-        <w:rPr>
-          <w:rFonts w:ascii="Lato;sans-serif" w:hAnsi="Lato;sans-serif"/>
-          <w:b w:val="false"/>
+        <w:shd w:val="clear" w:fill="FFFFFF"/>
+        <w:spacing w:lineRule="atLeast" w:line="360" w:before="0" w:after="375"/>
+        <w:ind w:left="0" w:right="0" w:hanging="0"/>
+        <w:rPr>
+          <w:rFonts w:ascii="Lato;sans-serif" w:hAnsi="Lato;sans-serif"/>
+          <w:b w:val="false"/>
+          <w:b w:val="false"/>
+          <w:i w:val="false"/>
           <w:i w:val="false"/>
           <w:caps w:val="false"/>
           <w:smallCaps w:val="false"/>
@@ -138,19 +142,14 @@
       <w:pPr>
         <w:pStyle w:val="TextBody"/>
         <w:widowControl/>
-        <w:pBdr/>
-        <w:shd w:fill="FFFFFF" w:val="clear"/>
-        <w:spacing w:lineRule="atLeast" w:line="360" w:before="0" w:after="375"/>
-        <w:ind w:left="0" w:right="0" w:hanging="0"/>
-        <w:rPr>
-          <w:rFonts w:ascii="Lato;sans-serif" w:hAnsi="Lato;sans-serif"/>
-          <w:b w:val="false"/>
-          <w:i w:val="false"/>
-          <w:caps w:val="false"/>
-          <w:smallCaps w:val="false"/>
-          <w:color w:val="336600"/>
-          <w:spacing w:val="0"/>
-          <w:sz w:val="24"/>
+        <w:shd w:val="clear" w:fill="FFFFFF"/>
+        <w:spacing w:lineRule="atLeast" w:line="360" w:before="0" w:after="375"/>
+        <w:ind w:left="0" w:right="0" w:hanging="0"/>
+        <w:rPr>
+          <w:caps w:val="false"/>
+          <w:smallCaps w:val="false"/>
+          <w:color w:val="336600"/>
+          <w:spacing w:val="0"/>
         </w:rPr>
       </w:pPr>
       <w:r>
@@ -171,38 +170,14 @@
       <w:pPr>
         <w:pStyle w:val="TextBody"/>
         <w:widowControl/>
-        <w:pBdr/>
-        <w:shd w:fill="FFFFFF" w:val="clear"/>
-        <w:spacing w:lineRule="atLeast" w:line="360" w:before="0" w:after="375"/>
-        <w:ind w:left="0" w:right="0" w:hanging="0"/>
-        <w:rPr>
-          <w:caps w:val="false"/>
-          <w:smallCaps w:val="false"/>
-          <w:color w:val="336600"/>
-          <w:spacing w:val="0"/>
-        </w:rPr>
-      </w:pPr>
-      <w:r>
-        <w:rPr>
-          <w:caps w:val="false"/>
-          <w:smallCaps w:val="false"/>
-          <w:color w:val="336600"/>
-          <w:spacing w:val="0"/>
-        </w:rPr>
-        <w:t> </w:t>
-      </w:r>
-    </w:p>
-    <w:p>
-      <w:pPr>
-        <w:pStyle w:val="TextBody"/>
-        <w:widowControl/>
-        <w:pBdr/>
-        <w:shd w:fill="FFFFFF" w:val="clear"/>
-        <w:spacing w:lineRule="atLeast" w:line="360" w:before="0" w:after="375"/>
-        <w:ind w:left="0" w:right="0" w:hanging="0"/>
-        <w:rPr>
-          <w:rFonts w:ascii="Lato;sans-serif" w:hAnsi="Lato;sans-serif"/>
-          <w:b w:val="false"/>
+        <w:shd w:val="clear" w:fill="FFFFFF"/>
+        <w:spacing w:lineRule="atLeast" w:line="360" w:before="0" w:after="375"/>
+        <w:ind w:left="0" w:right="0" w:hanging="0"/>
+        <w:rPr>
+          <w:rFonts w:ascii="Lato;sans-serif" w:hAnsi="Lato;sans-serif"/>
+          <w:b w:val="false"/>
+          <w:b w:val="false"/>
+          <w:i w:val="false"/>
           <w:i w:val="false"/>
           <w:caps w:val="false"/>
           <w:smallCaps w:val="false"/>
@@ -229,13 +204,14 @@
       <w:pPr>
         <w:pStyle w:val="TextBody"/>
         <w:widowControl/>
-        <w:pBdr/>
-        <w:shd w:fill="FFFFFF" w:val="clear"/>
-        <w:spacing w:lineRule="atLeast" w:line="360" w:before="0" w:after="375"/>
-        <w:ind w:left="0" w:right="0" w:hanging="0"/>
-        <w:rPr>
-          <w:rFonts w:ascii="Lato;sans-serif" w:hAnsi="Lato;sans-serif"/>
-          <w:b w:val="false"/>
+        <w:shd w:val="clear" w:fill="FFFFFF"/>
+        <w:spacing w:lineRule="atLeast" w:line="360" w:before="0" w:after="375"/>
+        <w:ind w:left="0" w:right="0" w:hanging="0"/>
+        <w:rPr>
+          <w:rFonts w:ascii="Lato;sans-serif" w:hAnsi="Lato;sans-serif"/>
+          <w:b w:val="false"/>
+          <w:b w:val="false"/>
+          <w:i w:val="false"/>
           <w:i w:val="false"/>
           <w:caps w:val="false"/>
           <w:smallCaps w:val="false"/>
@@ -262,13 +238,14 @@
       <w:pPr>
         <w:pStyle w:val="TextBody"/>
         <w:widowControl/>
-        <w:pBdr/>
-        <w:shd w:fill="FFFFFF" w:val="clear"/>
-        <w:spacing w:lineRule="atLeast" w:line="360" w:before="0" w:after="375"/>
-        <w:ind w:left="0" w:right="0" w:hanging="0"/>
-        <w:rPr>
-          <w:rFonts w:ascii="Lato;sans-serif" w:hAnsi="Lato;sans-serif"/>
-          <w:b w:val="false"/>
+        <w:shd w:val="clear" w:fill="FFFFFF"/>
+        <w:spacing w:lineRule="atLeast" w:line="360" w:before="0" w:after="375"/>
+        <w:ind w:left="0" w:right="0" w:hanging="0"/>
+        <w:rPr>
+          <w:rFonts w:ascii="Lato;sans-serif" w:hAnsi="Lato;sans-serif"/>
+          <w:b w:val="false"/>
+          <w:b w:val="false"/>
+          <w:i w:val="false"/>
           <w:i w:val="false"/>
           <w:caps w:val="false"/>
           <w:smallCaps w:val="false"/>
@@ -295,13 +272,14 @@
       <w:pPr>
         <w:pStyle w:val="TextBody"/>
         <w:widowControl/>
-        <w:pBdr/>
-        <w:shd w:fill="FFFFFF" w:val="clear"/>
-        <w:spacing w:lineRule="atLeast" w:line="360" w:before="0" w:after="375"/>
-        <w:ind w:left="0" w:right="0" w:hanging="0"/>
-        <w:rPr>
-          <w:rFonts w:ascii="Lato;sans-serif" w:hAnsi="Lato;sans-serif"/>
-          <w:b w:val="false"/>
+        <w:shd w:val="clear" w:fill="FFFFFF"/>
+        <w:spacing w:lineRule="atLeast" w:line="360" w:before="0" w:after="375"/>
+        <w:ind w:left="0" w:right="0" w:hanging="0"/>
+        <w:rPr>
+          <w:rFonts w:ascii="Lato;sans-serif" w:hAnsi="Lato;sans-serif"/>
+          <w:b w:val="false"/>
+          <w:b w:val="false"/>
+          <w:i w:val="false"/>
           <w:i w:val="false"/>
           <w:caps w:val="false"/>
           <w:smallCaps w:val="false"/>
@@ -328,13 +306,14 @@
       <w:pPr>
         <w:pStyle w:val="TextBody"/>
         <w:widowControl/>
-        <w:pBdr/>
-        <w:shd w:fill="FFFFFF" w:val="clear"/>
-        <w:spacing w:lineRule="atLeast" w:line="360" w:before="0" w:after="375"/>
-        <w:ind w:left="0" w:right="0" w:hanging="0"/>
-        <w:rPr>
-          <w:rFonts w:ascii="Lato;sans-serif" w:hAnsi="Lato;sans-serif"/>
-          <w:b w:val="false"/>
+        <w:shd w:val="clear" w:fill="FFFFFF"/>
+        <w:spacing w:lineRule="atLeast" w:line="360" w:before="0" w:after="375"/>
+        <w:ind w:left="0" w:right="0" w:hanging="0"/>
+        <w:rPr>
+          <w:rFonts w:ascii="Lato;sans-serif" w:hAnsi="Lato;sans-serif"/>
+          <w:b w:val="false"/>
+          <w:b w:val="false"/>
+          <w:i w:val="false"/>
           <w:i w:val="false"/>
           <w:caps w:val="false"/>
           <w:smallCaps w:val="false"/>
@@ -361,13 +340,14 @@
       <w:pPr>
         <w:pStyle w:val="TextBody"/>
         <w:widowControl/>
-        <w:pBdr/>
-        <w:shd w:fill="FFFFFF" w:val="clear"/>
-        <w:spacing w:lineRule="atLeast" w:line="360" w:before="0" w:after="375"/>
-        <w:ind w:left="0" w:right="0" w:hanging="0"/>
-        <w:rPr>
-          <w:rFonts w:ascii="Lato;sans-serif" w:hAnsi="Lato;sans-serif"/>
-          <w:b w:val="false"/>
+        <w:shd w:val="clear" w:fill="FFFFFF"/>
+        <w:spacing w:lineRule="atLeast" w:line="360" w:before="0" w:after="375"/>
+        <w:ind w:left="0" w:right="0" w:hanging="0"/>
+        <w:rPr>
+          <w:rFonts w:ascii="Lato;sans-serif" w:hAnsi="Lato;sans-serif"/>
+          <w:b w:val="false"/>
+          <w:b w:val="false"/>
+          <w:i w:val="false"/>
           <w:i w:val="false"/>
           <w:caps w:val="false"/>
           <w:smallCaps w:val="false"/>
@@ -394,13 +374,14 @@
       <w:pPr>
         <w:pStyle w:val="TextBody"/>
         <w:widowControl/>
-        <w:pBdr/>
-        <w:shd w:fill="FFFFFF" w:val="clear"/>
-        <w:spacing w:lineRule="atLeast" w:line="360" w:before="0" w:after="375"/>
-        <w:ind w:left="0" w:right="0" w:hanging="0"/>
-        <w:rPr>
-          <w:rFonts w:ascii="Lato;sans-serif" w:hAnsi="Lato;sans-serif"/>
-          <w:b w:val="false"/>
+        <w:shd w:val="clear" w:fill="FFFFFF"/>
+        <w:spacing w:lineRule="atLeast" w:line="360" w:before="0" w:after="375"/>
+        <w:ind w:left="0" w:right="0" w:hanging="0"/>
+        <w:rPr>
+          <w:rFonts w:ascii="Lato;sans-serif" w:hAnsi="Lato;sans-serif"/>
+          <w:b w:val="false"/>
+          <w:b w:val="false"/>
+          <w:i w:val="false"/>
           <w:i w:val="false"/>
           <w:caps w:val="false"/>
           <w:smallCaps w:val="false"/>
@@ -427,13 +408,14 @@
       <w:pPr>
         <w:pStyle w:val="TextBody"/>
         <w:widowControl/>
-        <w:pBdr/>
-        <w:shd w:fill="FFFFFF" w:val="clear"/>
-        <w:spacing w:lineRule="atLeast" w:line="360" w:before="0" w:after="375"/>
-        <w:ind w:left="0" w:right="0" w:hanging="0"/>
-        <w:rPr>
-          <w:rFonts w:ascii="Lato;sans-serif" w:hAnsi="Lato;sans-serif"/>
-          <w:b w:val="false"/>
+        <w:shd w:val="clear" w:fill="FFFFFF"/>
+        <w:spacing w:lineRule="atLeast" w:line="360" w:before="0" w:after="375"/>
+        <w:ind w:left="0" w:right="0" w:hanging="0"/>
+        <w:rPr>
+          <w:rFonts w:ascii="Lato;sans-serif" w:hAnsi="Lato;sans-serif"/>
+          <w:b w:val="false"/>
+          <w:b w:val="false"/>
+          <w:i w:val="false"/>
           <w:i w:val="false"/>
           <w:caps w:val="false"/>
           <w:smallCaps w:val="false"/>
@@ -472,6 +454,7 @@
       <w:pgNumType w:fmt="decimal"/>
       <w:formProt w:val="false"/>
       <w:textDirection w:val="lrTb"/>
+      <w:docGrid w:type="default" w:linePitch="240" w:charSpace="4294961151"/>
     </w:sectPr>
   </w:body>
 </w:document>
@@ -483,15 +466,12 @@
     <w:rPrDefault>
       <w:rPr>
         <w:rFonts w:ascii="Liberation Serif" w:hAnsi="Liberation Serif" w:eastAsia="Noto Sans CJK SC Regular" w:cs="FreeSans"/>
-        <w:sz w:val="24"/>
         <w:szCs w:val="24"/>
         <w:lang w:val="en-US" w:eastAsia="zh-CN" w:bidi="hi-IN"/>
       </w:rPr>
     </w:rPrDefault>
     <w:pPrDefault>
-      <w:pPr>
-        <w:widowControl/>
-      </w:pPr>
+      <w:pPr/>
     </w:pPrDefault>
   </w:docDefaults>
   <w:style w:type="paragraph" w:styleId="Normal">
@@ -499,10 +479,12 @@
     <w:qFormat/>
     <w:pPr>
       <w:widowControl/>
+      <w:bidi w:val="0"/>
+      <w:jc w:val="left"/>
     </w:pPr>
     <w:rPr>
       <w:rFonts w:ascii="Liberation Serif" w:hAnsi="Liberation Serif" w:eastAsia="Noto Sans CJK SC Regular" w:cs="FreeSans"/>
-      <w:color w:val="auto"/>
+      <w:color w:val="00000A"/>
       <w:sz w:val="24"/>
       <w:szCs w:val="24"/>
       <w:lang w:val="en-US" w:eastAsia="zh-CN" w:bidi="hi-IN"/>

</xml_diff>